<commit_message>
Fix numbering of Level 4 heading
</commit_message>
<xml_diff>
--- a/template/reference.docx
+++ b/template/reference.docx
@@ -2370,17 +2370,13 @@
     </w:lvl>
     <w:lvl w:ilvl="3">
       <w:start w:val="1"/>
-      <w:numFmt w:val="decimal"/>
-      <w:pStyle w:val="4"/>
       <w:suff w:val="space"/>
+      <w:numFmt w:val="decimalEnclosedCircleChinese"/>
       <w:lvlText w:val="%4 "/>
       <w:lvlJc w:val="left"/>
       <w:pPr>
         <w:ind w:left="0" w:firstLine="0"/>
       </w:pPr>
-      <w:rPr>
-        <w:rFonts w:hint="default"/>
-      </w:rPr>
     </w:lvl>
     <w:lvl w:ilvl="4">
       <w:start w:val="1"/>

</xml_diff>